<commit_message>
File Rename, Topic id and xref mod. Added topicref attributes
</commit_message>
<xml_diff>
--- a/docx-part/PART_1.docx
+++ b/docx-part/PART_1.docx
@@ -1312,7 +1312,7 @@
         </w:rPr>
         <w:t xml:space="preserve">(1) Maintains the published version of the </w:t>
       </w:r>
-      <w:hyperlink r:id="Rc7762d2edd434f10">
+      <w:hyperlink r:id="R90292c39e25146d4">
         <w:r>
           <w:rPr>
             <w:rStyle w:val="Hyperlink"/>
@@ -1347,7 +1347,7 @@
         </w:rPr>
         <w:t xml:space="preserve"> (</w:t>
       </w:r>
-      <w:hyperlink r:id="Rca8d96b9ccd749ed">
+      <w:hyperlink r:id="R65bb9cef60c44243">
         <w:r>
           <w:rPr>
             <w:rStyle w:val="Hyperlink"/>
@@ -1382,7 +1382,7 @@
         </w:rPr>
         <w:t xml:space="preserve">) on the </w:t>
       </w:r>
-      <w:hyperlink r:id="R300803f2e7df40b7">
+      <w:hyperlink r:id="R5efd4bc2e8f44083">
         <w:r>
           <w:rPr>
             <w:rStyle w:val="Hyperlink"/>
@@ -1418,7 +1418,7 @@
         </w:rPr>
         <w:t>(</w:t>
       </w:r>
-      <w:hyperlink r:id="Rafe7509063c44507">
+      <w:hyperlink r:id="R89a2b2ab107542e9">
         <w:r>
           <w:rPr>
             <w:rStyle w:val="Hyperlink"/>
@@ -1474,7 +1474,7 @@
         </w:rPr>
         <w:t xml:space="preserve">see </w:t>
       </w:r>
-      <w:hyperlink r:id="Rd34f48007b594aa8">
+      <w:hyperlink r:id="R1d363a819d834c88">
         <w:r>
           <w:rPr>
             <w:rStyle w:val="Hyperlink"/>
@@ -1500,7 +1500,7 @@
         </w:rPr>
         <w:t xml:space="preserve"> (</w:t>
       </w:r>
-      <w:hyperlink r:id="R5cb771f1304f44c9">
+      <w:hyperlink r:id="R5f39e93e861a4b4f">
         <w:r>
           <w:rPr>
             <w:rStyle w:val="Hyperlink"/>
@@ -1549,7 +1549,7 @@
         </w:rPr>
         <w:t xml:space="preserve">(2) Provides the published version of the DLAD for posting on </w:t>
       </w:r>
-      <w:hyperlink r:id="R1a22bf9a77df481f">
+      <w:hyperlink r:id="R43f823be0e7d4327">
         <w:r>
           <w:rPr>
             <w:rStyle w:val="Hyperlink"/>
@@ -1584,7 +1584,7 @@
         </w:rPr>
         <w:t xml:space="preserve"> (</w:t>
       </w:r>
-      <w:hyperlink r:id="R48a5837f5e954bb2">
+      <w:hyperlink r:id="Rb7ec985b33fa4504">
         <w:r>
           <w:rPr>
             <w:rStyle w:val="Hyperlink"/>
@@ -1640,7 +1640,7 @@
         </w:rPr>
         <w:t xml:space="preserve">(S-91) The DLA Transformation Policy Management Division maintains the </w:t>
       </w:r>
-      <w:hyperlink r:id="Ra5f68a7e60a44159">
+      <w:hyperlink r:id="R55e72d2fbcd3429c">
         <w:r>
           <w:rPr>
             <w:rStyle w:val="Hyperlink"/>
@@ -1666,7 +1666,7 @@
         </w:rPr>
         <w:t xml:space="preserve"> (</w:t>
       </w:r>
-      <w:hyperlink r:id="R1b31a0e219d74de4">
+      <w:hyperlink r:id="R3cbda0a1c8d34275">
         <w:r>
           <w:rPr>
             <w:rStyle w:val="Hyperlink"/>
@@ -5491,7 +5491,7 @@
         </w:rPr>
         <w:t xml:space="preserve">(1)(i) Submit requests for approvals required by </w:t>
       </w:r>
-      <w:hyperlink r:id="R916dc770d12340ce">
+      <w:hyperlink r:id="R8dcd53c38465448b">
         <w:r>
           <w:rPr>
             <w:rStyle w:val="Hyperlink"/>
@@ -5634,7 +5634,7 @@
         </w:rPr>
         <w:t xml:space="preserve">(S-91) The DLA Acquisition Compliance, Policy and Pricing Division assigns DEVIATION numbers, distributes DEVIATIONs, and posts DEVIATIONs at </w:t>
       </w:r>
-      <w:hyperlink r:id="Rbe1eb8150a8540f3">
+      <w:hyperlink r:id="Rcd5323ac819844d4">
         <w:r>
           <w:rPr>
             <w:rStyle w:val="Hyperlink"/>
@@ -5660,7 +5660,7 @@
         </w:rPr>
         <w:t xml:space="preserve"> (</w:t>
       </w:r>
-      <w:hyperlink r:id="R43dbbe6646004c7a">
+      <w:hyperlink r:id="R912ec1ce23f14291">
         <w:r>
           <w:rPr>
             <w:rStyle w:val="Hyperlink"/>
@@ -6035,7 +6035,7 @@
         </w:rPr>
         <w:t xml:space="preserve">(S-92) Upload written delegations of authority in </w:t>
       </w:r>
-      <w:hyperlink r:id="R7f38266c3be14b35">
+      <w:hyperlink r:id="Reab1e05984a34221">
         <w:r>
           <w:rPr>
             <w:rStyle w:val="Hyperlink"/>
@@ -6081,7 +6081,7 @@
         </w:rPr>
         <w:t>(</w:t>
       </w:r>
-      <w:hyperlink r:id="R47efae6348d64912">
+      <w:hyperlink r:id="Ra96bbc7af4bc4b26">
         <w:r>
           <w:rPr>
             <w:rStyle w:val="Hyperlink"/>
@@ -6316,7 +6316,7 @@
         </w:rPr>
         <w:t xml:space="preserve"> (</w:t>
       </w:r>
-      <w:hyperlink r:id="Rf5ad0eb982a84377">
+      <w:hyperlink r:id="Rbfb89b0adcc3429e">
         <w:r>
           <w:rPr>
             <w:rStyle w:val="Hyperlink"/>
@@ -6421,7 +6421,7 @@
         </w:rPr>
         <w:t xml:space="preserve">. For information on COR function and requirements, see DoDI 5000.72, Change 2, DoD Standard for Contracting Officer’s Representative (COR) Certification </w:t>
       </w:r>
-      <w:hyperlink r:id="R028b05c5c28f4263">
+      <w:hyperlink r:id="R21a1638273634b70">
         <w:r>
           <w:rPr>
             <w:rStyle w:val="Hyperlink"/>
@@ -6456,7 +6456,7 @@
         </w:rPr>
         <w:t xml:space="preserve"> (</w:t>
       </w:r>
-      <w:hyperlink r:id="R57f88c85dc874b9d">
+      <w:hyperlink r:id="R8eb35a09937245f5">
         <w:r>
           <w:rPr>
             <w:rStyle w:val="Hyperlink"/>
@@ -6547,7 +6547,7 @@
         </w:rPr>
         <w:t xml:space="preserve">(i) JAM is the enterprise-wide module for executing nomination and appointment functions. SPM is the enterprise- wide module for executing COR monitoring functions. See </w:t>
       </w:r>
-      <w:hyperlink r:id="R525cff7dc9d24f12">
+      <w:hyperlink r:id="R825d16033d314f02">
         <w:r>
           <w:rPr>
             <w:rStyle w:val="Hyperlink"/>
@@ -6582,7 +6582,7 @@
         </w:rPr>
         <w:t xml:space="preserve"> (</w:t>
       </w:r>
-      <w:hyperlink r:id="Rcf18611dd3994f0c">
+      <w:hyperlink r:id="Rfff8d948c6614b21">
         <w:r>
           <w:rPr>
             <w:rStyle w:val="Hyperlink"/>
@@ -6628,7 +6628,7 @@
         </w:rPr>
         <w:t xml:space="preserve">) for access to JAM and SPM. For training, see </w:t>
       </w:r>
-      <w:hyperlink r:id="R9c7b63ca5ab641c0">
+      <w:hyperlink r:id="Rdc3117f2a5cd4c6e">
         <w:r>
           <w:rPr>
             <w:rStyle w:val="Hyperlink"/>
@@ -6663,7 +6663,7 @@
         </w:rPr>
         <w:t xml:space="preserve"> (</w:t>
       </w:r>
-      <w:hyperlink r:id="Re329068ee7814ac3">
+      <w:hyperlink r:id="R1d4aed1dad764792">
         <w:r>
           <w:rPr>
             <w:rStyle w:val="Hyperlink"/>
@@ -6721,7 +6721,7 @@
         </w:rPr>
         <w:t xml:space="preserve">(ii) The DISA DECC Ogden Electronic Business Service Desk is available to assist with technical problems with PIEE at </w:t>
       </w:r>
-      <w:hyperlink r:id="R6a69a02a5c744399">
+      <w:hyperlink r:id="R53cc5d59933a4002">
         <w:r>
           <w:rPr>
             <w:rStyle w:val="Hyperlink"/>
@@ -6767,7 +6767,7 @@
         </w:rPr>
         <w:t>(</w:t>
       </w:r>
-      <w:hyperlink r:id="Ra88d9c3c6ea240e3">
+      <w:hyperlink r:id="R652aa75c6e504904">
         <w:r>
           <w:rPr>
             <w:rStyle w:val="Hyperlink"/>
@@ -6816,7 +6816,7 @@
         </w:rPr>
         <w:t xml:space="preserve">(d)(S-92) For procedures associated with COR Program oversight roles and responsibilities, see </w:t>
       </w:r>
-      <w:hyperlink r:id="Rf075a74da75e44e0">
+      <w:hyperlink r:id="R4c0c1f080dbc46b3">
         <w:r>
           <w:rPr>
             <w:rStyle w:val="Hyperlink"/>
@@ -6851,7 +6851,7 @@
         </w:rPr>
         <w:t xml:space="preserve"> (</w:t>
       </w:r>
-      <w:hyperlink r:id="R642a429bda1042ce">
+      <w:hyperlink r:id="R47d1e1f37bd9481c">
         <w:r>
           <w:rPr>
             <w:rStyle w:val="Hyperlink"/>
@@ -6900,7 +6900,7 @@
         <w:ind w:left="225"/>
         <w:jc w:val="left"/>
       </w:pPr>
-      <w:hyperlink r:id="Rb543b915f204460f">
+      <w:hyperlink r:id="R3009b7e31c674041">
         <w:r>
           <w:rPr>
             <w:rStyle w:val="Hyperlink"/>
@@ -6926,7 +6926,7 @@
         </w:rPr>
         <w:t xml:space="preserve"> (</w:t>
       </w:r>
-      <w:hyperlink r:id="R3e11fc8cd3344161">
+      <w:hyperlink r:id="R3148f5571f3d4b01">
         <w:r>
           <w:rPr>
             <w:rStyle w:val="Hyperlink"/>
@@ -7046,7 +7046,7 @@
         </w:rPr>
         <w:t xml:space="preserve"> (</w:t>
       </w:r>
-      <w:hyperlink r:id="Rea771c5d96494a77">
+      <w:hyperlink r:id="Rc1f04508d57a4704">
         <w:r>
           <w:rPr>
             <w:rStyle w:val="Hyperlink"/>
@@ -7154,7 +7154,7 @@
         </w:rPr>
         <w:t xml:space="preserve">(b) For procedures associated with the Pricing Oversight Program, see </w:t>
       </w:r>
-      <w:hyperlink r:id="R4cec72e186a245b3">
+      <w:hyperlink r:id="R0a83bb92930d41e2">
         <w:r>
           <w:rPr>
             <w:rStyle w:val="Hyperlink"/>
@@ -7189,7 +7189,7 @@
         </w:rPr>
         <w:t xml:space="preserve"> (</w:t>
       </w:r>
-      <w:hyperlink r:id="R499a6e190ce04140">
+      <w:hyperlink r:id="Re97fa8f56f414849">
         <w:r>
           <w:rPr>
             <w:rStyle w:val="Hyperlink"/>
@@ -8170,7 +8170,7 @@
         </w:rPr>
         <w:t xml:space="preserve">(b) For procedures associated with the KO Warrant Program, see </w:t>
       </w:r>
-      <w:hyperlink r:id="R4831cbc97eef4551">
+      <w:hyperlink r:id="R3ab41237504245bb">
         <w:r>
           <w:rPr>
             <w:rStyle w:val="Hyperlink"/>
@@ -8206,7 +8206,7 @@
         </w:rPr>
         <w:t>(</w:t>
       </w:r>
-      <w:hyperlink r:id="R981542105d314eae">
+      <w:hyperlink r:id="R9ab0bfd4e4ca42ac">
         <w:r>
           <w:rPr>
             <w:rStyle w:val="Hyperlink"/>
@@ -8241,7 +8241,7 @@
         </w:rPr>
         <w:t xml:space="preserve">); or </w:t>
       </w:r>
-      <w:hyperlink r:id="R986f3c218f374074">
+      <w:hyperlink r:id="R6de6e548532748e0">
         <w:r>
           <w:rPr>
             <w:rStyle w:val="Hyperlink"/>
@@ -8276,7 +8276,7 @@
         </w:rPr>
         <w:t xml:space="preserve"> (</w:t>
       </w:r>
-      <w:hyperlink r:id="Rc09b0f4729824670">
+      <w:hyperlink r:id="Re383e6dd435e4c39">
         <w:r>
           <w:rPr>
             <w:rStyle w:val="Hyperlink"/>
@@ -8409,7 +8409,7 @@
         </w:rPr>
         <w:t xml:space="preserve">(a) Holders of a Government Purchase Card (GPC) have authority to make micro-purchases. DLA’s GPC policies and procedures are provided in </w:t>
       </w:r>
-      <w:hyperlink r:id="R97a3c96bc7c94703">
+      <w:hyperlink r:id="R7d8e3d9d18754663">
         <w:r>
           <w:rPr>
             <w:rStyle w:val="Hyperlink"/>
@@ -8444,7 +8444,7 @@
         </w:rPr>
         <w:t xml:space="preserve"> (</w:t>
       </w:r>
-      <w:hyperlink r:id="R0a0a484a8bf2448e">
+      <w:hyperlink r:id="R0a69be1203d44266">
         <w:r>
           <w:rPr>
             <w:rStyle w:val="Hyperlink"/>
@@ -8479,7 +8479,7 @@
         </w:rPr>
         <w:t xml:space="preserve">). The Sub Process Owner will upload written appointments of GPC holders in </w:t>
       </w:r>
-      <w:hyperlink r:id="Rbac171dc51d64ace">
+      <w:hyperlink r:id="R6121e3496d994b0c">
         <w:r>
           <w:rPr>
             <w:rStyle w:val="Hyperlink"/>
@@ -8525,7 +8525,7 @@
         </w:rPr>
         <w:t>(</w:t>
       </w:r>
-      <w:hyperlink r:id="R546e31dde6c6427a">
+      <w:hyperlink r:id="R8f66374495234d1f">
         <w:r>
           <w:rPr>
             <w:rStyle w:val="Hyperlink"/>
@@ -8583,7 +8583,7 @@
         </w:rPr>
         <w:t xml:space="preserve">(b) The HCA may issue written designations of authority to make micro-purchases by means other than the GPC to individuals who have completed CON 237, Simplified Acquisition Procedures. The Sub Process Owner will upload written designations in </w:t>
       </w:r>
-      <w:hyperlink r:id="R5a0df122788546d0">
+      <w:hyperlink r:id="Reb12195133fb4eec">
         <w:r>
           <w:rPr>
             <w:rStyle w:val="Hyperlink"/>
@@ -8629,7 +8629,7 @@
         </w:rPr>
         <w:t>(</w:t>
       </w:r>
-      <w:hyperlink r:id="R7331102fb6934422">
+      <w:hyperlink r:id="Ra316e3bbc6ab40ee">
         <w:r>
           <w:rPr>
             <w:rStyle w:val="Hyperlink"/>
@@ -9817,7 +9817,7 @@
         </w:rPr>
         <w:t xml:space="preserve">(2) Have completed, at a minimum, the following continuous learning courses through </w:t>
       </w:r>
-      <w:hyperlink r:id="Rcf8d3c9aeb764a00">
+      <w:hyperlink r:id="R5d4141bd174e481c">
         <w:r>
           <w:rPr>
             <w:rStyle w:val="Hyperlink"/>
@@ -9852,7 +9852,7 @@
         </w:rPr>
         <w:t>(</w:t>
       </w:r>
-      <w:hyperlink r:id="R28656b2ea94240b4">
+      <w:hyperlink r:id="R751e4ffe929d4f41">
         <w:r>
           <w:rPr>
             <w:rStyle w:val="Hyperlink"/>
@@ -10795,7 +10795,7 @@
         </w:rPr>
         <w:t xml:space="preserve"> (</w:t>
       </w:r>
-      <w:hyperlink r:id="R60e4eae6eeeb45fa">
+      <w:hyperlink r:id="Rb2791b1f9cd64897">
         <w:r>
           <w:rPr>
             <w:rStyle w:val="Hyperlink"/>
@@ -11315,7 +11315,7 @@
         </w:rPr>
         <w:t xml:space="preserve">(a) Major Subordinate Commands (MSCs) shall use the </w:t>
       </w:r>
-      <w:hyperlink r:id="R91025fa5491d47e9">
+      <w:hyperlink r:id="R7cfed44983834058">
         <w:r>
           <w:rPr>
             <w:rStyle w:val="Hyperlink"/>
@@ -11350,7 +11350,7 @@
         </w:rPr>
         <w:t xml:space="preserve"> (</w:t>
       </w:r>
-      <w:hyperlink r:id="R923babc35e6b4d65">
+      <w:hyperlink r:id="R641d419222124822">
         <w:r>
           <w:rPr>
             <w:rStyle w:val="Hyperlink"/>
@@ -11726,7 +11726,7 @@
         </w:rPr>
         <w:t xml:space="preserve">In accordance with </w:t>
       </w:r>
-      <w:hyperlink r:id="Rd91cb6a8f2464c6f">
+      <w:hyperlink r:id="R794722d8fcb34d94">
         <w:r>
           <w:rPr>
             <w:rStyle w:val="Hyperlink"/>
@@ -11752,7 +11752,7 @@
         </w:rPr>
         <w:t xml:space="preserve"> (</w:t>
       </w:r>
-      <w:hyperlink r:id="R06068116585e4642">
+      <w:hyperlink r:id="R8913b749cf6844c5">
         <w:r>
           <w:rPr>
             <w:rStyle w:val="Hyperlink"/>
@@ -11847,7 +11847,7 @@
         </w:rPr>
         <w:t xml:space="preserve">(c) Include in BCAs for services an independent government cost estimate (IGCE) in accordance with guidance at </w:t>
       </w:r>
-      <w:hyperlink r:id="Rd64018da6fa041cd">
+      <w:hyperlink r:id="R5cd158f100054e9d">
         <w:r>
           <w:rPr>
             <w:rStyle w:val="Hyperlink"/>
@@ -11882,7 +11882,7 @@
         </w:rPr>
         <w:t>(</w:t>
       </w:r>
-      <w:hyperlink r:id="Rc0f10d54e9fb4952">
+      <w:hyperlink r:id="R50d623322a574721">
         <w:r>
           <w:rPr>
             <w:rStyle w:val="Hyperlink"/>
@@ -13314,7 +13314,7 @@
       <w:pgSz w:w="12240" w:h="15840" w:code="1"/>
       <w:pgMar w:top="1440" w:right="1440" w:bottom="1440" w:left="1440"/>
       <w:pgNumType w:start="1"/>
-      <w:footerReference w:type="default" r:id="Rbc91b7ffad74465e"/>
+      <w:footerReference w:type="default" r:id="Rd2258bd7b64549d6"/>
     </w:sectPr>
   </w:body>
 </w:document>

</xml_diff>